<commit_message>
Actualice mi readme para entrega
</commit_message>
<xml_diff>
--- a/Readme.docx
+++ b/Readme.docx
@@ -123,6 +123,55 @@
         <w:t xml:space="preserve"> los productos del JSON con el código, una foto, el precio, el stock que hay y el valor del precio. La funcionalidad de descuento del stock no se hizo aún.</w:t>
         <w:br w:type="textWrapping"/>
         <w:br w:type="textWrapping"/>
+        <w:t xml:space="preserve">Para esta entrega agregue los </w:t>
+      </w:r>
+      <w:r>
+        <w:rPr>
+          <w:b w:val="1"/>
+          <w:rtl w:val="0"/>
+        </w:rPr>
+        <w:t xml:space="preserve">filtros</w:t>
+      </w:r>
+      <w:r>
+        <w:rPr>
+          <w:rtl w:val="0"/>
+        </w:rPr>
+        <w:t xml:space="preserve"> con su estilo para que el usuario sepa que filtró agregó y además el </w:t>
+      </w:r>
+      <w:r>
+        <w:rPr>
+          <w:b w:val="1"/>
+          <w:rtl w:val="0"/>
+        </w:rPr>
+        <w:t xml:space="preserve">botón</w:t>
+      </w:r>
+      <w:r>
+        <w:rPr>
+          <w:rtl w:val="0"/>
+        </w:rPr>
+        <w:t xml:space="preserve"> para que borre el filtro aplicado si lo desea, como así borrarlos a todos. El </w:t>
+      </w:r>
+      <w:r>
+        <w:rPr>
+          <w:b w:val="1"/>
+          <w:rtl w:val="0"/>
+        </w:rPr>
+        <w:t xml:space="preserve">ordenamiento</w:t>
+      </w:r>
+      <w:r>
+        <w:rPr>
+          <w:rtl w:val="0"/>
+        </w:rPr>
+        <w:t xml:space="preserve"> por orden de precio ascendente o descendente, tanto con o sin filtros aplicados.</w:t>
+        <w:br w:type="textWrapping"/>
+        <w:t xml:space="preserve">Si no hay productos para esos filtros se muestra un mensaje y se invita al usuario a volver a arrancar.</w:t>
+      </w:r>
+      <w:r>
+        <w:rPr>
+          <w:rtl w:val="0"/>
+        </w:rPr>
+        <w:br w:type="textWrapping"/>
+        <w:br w:type="textWrapping"/>
         <w:t xml:space="preserve"> Luego del mismo se pueden </w:t>
       </w:r>
       <w:r>
@@ -204,28 +253,28 @@
         <w:rPr>
           <w:rtl w:val="0"/>
         </w:rPr>
-        <w:t xml:space="preserve">Tanto la lupa, el icono de usuario, los filtros y el formulario de contacto no estan con funcionalidad todavía.</w:t>
-      </w:r>
-    </w:p>
-    <w:p>
-      <w:pPr>
-        <w:rPr/>
-      </w:pPr>
-      <w:r>
-        <w:rPr>
-          <w:rtl w:val="0"/>
-        </w:rPr>
-      </w:r>
-    </w:p>
-    <w:p>
-      <w:pPr>
-        <w:rPr/>
-      </w:pPr>
-      <w:r>
-        <w:rPr>
-          <w:rtl w:val="0"/>
-        </w:rPr>
-        <w:t xml:space="preserve">Pero  si la navegación por toda la página, con todo lo visto en clase y como se nombraban en las consignas, voy a seguir agregando sugerencias de las que nos dieron pero por ahora llegué a esto.</w:t>
+        <w:t xml:space="preserve">Tanto la lupa, el icono de usuario y el formulario de contacto no están con funcionalidad todavía.</w:t>
+      </w:r>
+    </w:p>
+    <w:p>
+      <w:pPr>
+        <w:rPr/>
+      </w:pPr>
+      <w:r>
+        <w:rPr>
+          <w:rtl w:val="0"/>
+        </w:rPr>
+      </w:r>
+    </w:p>
+    <w:p>
+      <w:pPr>
+        <w:rPr/>
+      </w:pPr>
+      <w:r>
+        <w:rPr>
+          <w:rtl w:val="0"/>
+        </w:rPr>
+        <w:t xml:space="preserve">Pero si la navegación por toda la página, con todo lo visto en clase y como se nombraban en las consignas, voy a seguir agregando sugerencias de las que nos dieron pero por ahora llegué a esto.</w:t>
       </w:r>
     </w:p>
     <w:p>
@@ -249,6 +298,11 @@
         <w:t xml:space="preserve">Que la disfrutes ;)</w:t>
         <w:br w:type="textWrapping"/>
       </w:r>
+    </w:p>
+    <w:p>
+      <w:pPr>
+        <w:rPr/>
+      </w:pPr>
       <w:r>
         <w:rPr>
           <w:rtl w:val="0"/>

</xml_diff>